<commit_message>
edited terminalinstall file w/ git instruxns
</commit_message>
<xml_diff>
--- a/GCAF_terminalinstall.docx
+++ b/GCAF_terminalinstall.docx
@@ -279,6 +279,156 @@
       </w:r>
     </w:p>
     <w:p/>
+    <w:p/>
+    <w:p>
+      <w:pPr>
+        <w:rPr>
+          <w:b/>
+        </w:rPr>
+      </w:pPr>
+      <w:r>
+        <w:rPr>
+          <w:b/>
+        </w:rPr>
+        <w:t xml:space="preserve">How to edit files in </w:t>
+      </w:r>
+      <w:proofErr w:type="spellStart"/>
+      <w:r>
+        <w:rPr>
+          <w:b/>
+        </w:rPr>
+        <w:t>GCAF_git</w:t>
+      </w:r>
+      <w:proofErr w:type="spellEnd"/>
+      <w:r>
+        <w:rPr>
+          <w:b/>
+        </w:rPr>
+        <w:t xml:space="preserve"> and update (push) them to the </w:t>
+      </w:r>
+      <w:proofErr w:type="spellStart"/>
+      <w:r>
+        <w:rPr>
+          <w:b/>
+        </w:rPr>
+        <w:t>github</w:t>
+      </w:r>
+      <w:proofErr w:type="spellEnd"/>
+      <w:r>
+        <w:rPr>
+          <w:b/>
+        </w:rPr>
+        <w:t xml:space="preserve">: </w:t>
+      </w:r>
+    </w:p>
+    <w:p>
+      <w:pPr>
+        <w:rPr>
+          <w:b/>
+        </w:rPr>
+      </w:pPr>
+    </w:p>
+    <w:p>
+      <w:r>
+        <w:t xml:space="preserve">Edit the </w:t>
+      </w:r>
+      <w:proofErr w:type="spellStart"/>
+      <w:r>
+        <w:t>pkg</w:t>
+      </w:r>
+      <w:proofErr w:type="spellEnd"/>
+      <w:r>
+        <w:t xml:space="preserve"> files, and re-</w:t>
+      </w:r>
+      <w:proofErr w:type="spellStart"/>
+      <w:r>
+        <w:t>tarball</w:t>
+      </w:r>
+      <w:proofErr w:type="spellEnd"/>
+      <w:r>
+        <w:t xml:space="preserve"> them to the </w:t>
+      </w:r>
+      <w:proofErr w:type="spellStart"/>
+      <w:r>
+        <w:t>tar.gz</w:t>
+      </w:r>
+      <w:proofErr w:type="spellEnd"/>
+      <w:r>
+        <w:t xml:space="preserve"> file with the exact name GrowthCurveAnalysis_0.0.2.tar.gz (</w:t>
+      </w:r>
+      <w:proofErr w:type="spellStart"/>
+      <w:r>
+        <w:t>REtarballing</w:t>
+      </w:r>
+      <w:proofErr w:type="spellEnd"/>
+      <w:r>
+        <w:t xml:space="preserve"> is important, so when folks install in R, they’re getting your latest edits!)</w:t>
+      </w:r>
+    </w:p>
+    <w:p/>
+    <w:p>
+      <w:r>
+        <w:t xml:space="preserve">In terminal: </w:t>
+      </w:r>
+    </w:p>
+    <w:p/>
+    <w:p>
+      <w:proofErr w:type="spellStart"/>
+      <w:r>
+        <w:t>cd</w:t>
+      </w:r>
+      <w:proofErr w:type="spellEnd"/>
+      <w:r>
+        <w:t xml:space="preserve"> ~/</w:t>
+      </w:r>
+      <w:proofErr w:type="spellStart"/>
+      <w:r>
+        <w:t>GCAF_git</w:t>
+      </w:r>
+      <w:proofErr w:type="spellEnd"/>
+    </w:p>
+    <w:p>
+      <w:proofErr w:type="spellStart"/>
+      <w:proofErr w:type="gramStart"/>
+      <w:r>
+        <w:t>git</w:t>
+      </w:r>
+      <w:proofErr w:type="spellEnd"/>
+      <w:proofErr w:type="gramEnd"/>
+      <w:r>
+        <w:t xml:space="preserve"> add </w:t>
+      </w:r>
+      <w:proofErr w:type="spellStart"/>
+      <w:r>
+        <w:t>GrowthCurveAnalysis</w:t>
+      </w:r>
+      <w:proofErr w:type="spellEnd"/>
+      <w:r>
+        <w:t xml:space="preserve"> GrowthCurveAnalysis_0.0.2.tar.gz </w:t>
+      </w:r>
+    </w:p>
+    <w:p>
+      <w:proofErr w:type="spellStart"/>
+      <w:proofErr w:type="gramStart"/>
+      <w:r>
+        <w:t>git</w:t>
+      </w:r>
+      <w:proofErr w:type="spellEnd"/>
+      <w:proofErr w:type="gramEnd"/>
+      <w:r>
+        <w:t xml:space="preserve"> commit –m ‘Note about your addition/edit’</w:t>
+      </w:r>
+    </w:p>
+    <w:p>
+      <w:proofErr w:type="spellStart"/>
+      <w:r>
+        <w:t>git</w:t>
+      </w:r>
+      <w:proofErr w:type="spellEnd"/>
+      <w:r>
+        <w:t xml:space="preserve"> push </w:t>
+      </w:r>
+    </w:p>
     <w:sectPr>
       <w:pgSz w:w="12240" w:h="15840"/>
       <w:pgMar w:top="1440" w:right="1440" w:bottom="1440" w:left="1440" w:gutter="0"/>

</xml_diff>

<commit_message>
edited terminalinstall file, edited root.directory in gControl.R
</commit_message>
<xml_diff>
--- a/GCAF_terminalinstall.docx
+++ b/GCAF_terminalinstall.docx
@@ -38,7 +38,19 @@
         <w:t>13</w:t>
       </w:r>
       <w:r>
-        <w:t>/Library/ ~/Documents/GrowthCurveAnalysis_0.0.2.tar.gz</w:t>
+        <w:t xml:space="preserve">/Library/ </w:t>
+      </w:r>
+      <w:r>
+        <w:t xml:space="preserve"> </w:t>
+      </w:r>
+      <w:r>
+        <w:t>~/</w:t>
+      </w:r>
+      <w:r>
+        <w:t>GCAF_git</w:t>
+      </w:r>
+      <w:r>
+        <w:t>/GrowthCurveAnalysis_0.0.2.tar.gz</w:t>
       </w:r>
     </w:p>
     <w:p/>
@@ -421,12 +433,33 @@
     </w:p>
     <w:p>
       <w:proofErr w:type="spellStart"/>
+      <w:proofErr w:type="gramStart"/>
       <w:r>
         <w:t>git</w:t>
       </w:r>
       <w:proofErr w:type="spellEnd"/>
+      <w:proofErr w:type="gramEnd"/>
       <w:r>
         <w:t xml:space="preserve"> push </w:t>
+      </w:r>
+      <w:r>
+        <w:t>origin master</w:t>
+      </w:r>
+    </w:p>
+    <w:p/>
+    <w:p>
+      <w:r>
+        <w:t>To pull someone else’s changes:</w:t>
+      </w:r>
+    </w:p>
+    <w:p>
+      <w:proofErr w:type="spellStart"/>
+      <w:r>
+        <w:t>Git</w:t>
+      </w:r>
+      <w:proofErr w:type="spellEnd"/>
+      <w:r>
+        <w:t xml:space="preserve"> pull origin master</w:t>
       </w:r>
     </w:p>
     <w:sectPr>

</xml_diff>